<commit_message>
inicio ejercicio12 de hoja2
</commit_message>
<xml_diff>
--- a/docs/HOJA DE EJERCICIOS 2.docx
+++ b/docs/HOJA DE EJERCICIOS 2.docx
@@ -1442,13 +1442,79 @@
       </w:r>
       <w:proofErr w:type="spellEnd"/>
       <w:r>
-        <w:t xml:space="preserve"> $</w:t>
+        <w:t xml:space="preserve"> $v5</w:t>
+      </w:r>
+    </w:p>
+    <w:p/>
+    <w:p>
+      <w:pPr>
+        <w:rPr>
+          <w:i/>
+        </w:rPr>
+      </w:pPr>
+      <w:r>
+        <w:rPr>
+          <w:i/>
+        </w:rPr>
+        <w:lastRenderedPageBreak/>
+        <w:t>Ejer12</w:t>
+      </w:r>
+    </w:p>
+    <w:p>
+      <w:r>
+        <w:t>Indicar la salida que se produce con el siguiente condigo php</w:t>
+      </w:r>
+    </w:p>
+    <w:p>
+      <w:r>
+        <w:rPr>
+          <w:noProof/>
+          <w:lang w:eastAsia="es-ES"/>
+        </w:rPr>
+        <w:drawing>
+          <wp:inline distT="0" distB="0" distL="0" distR="0">
+            <wp:extent cx="5210902" cy="4124901"/>
+            <wp:effectExtent l="0" t="0" r="0" b="9525"/>
+            <wp:docPr id="15" name="Imagen 15"/>
+            <wp:cNvGraphicFramePr>
+              <a:graphicFrameLocks xmlns:a="http://schemas.openxmlformats.org/drawingml/2006/main" noChangeAspect="1"/>
+            </wp:cNvGraphicFramePr>
+            <a:graphic xmlns:a="http://schemas.openxmlformats.org/drawingml/2006/main">
+              <a:graphicData uri="http://schemas.openxmlformats.org/drawingml/2006/picture">
+                <pic:pic xmlns:pic="http://schemas.openxmlformats.org/drawingml/2006/picture">
+                  <pic:nvPicPr>
+                    <pic:cNvPr id="15" name="foreach-for-array.PNG"/>
+                    <pic:cNvPicPr/>
+                  </pic:nvPicPr>
+                  <pic:blipFill>
+                    <a:blip r:embed="rId19">
+                      <a:extLst>
+                        <a:ext uri="{28A0092B-C50C-407E-A947-70E740481C1C}">
+                          <a14:useLocalDpi xmlns:a14="http://schemas.microsoft.com/office/drawing/2010/main" val="0"/>
+                        </a:ext>
+                      </a:extLst>
+                    </a:blip>
+                    <a:stretch>
+                      <a:fillRect/>
+                    </a:stretch>
+                  </pic:blipFill>
+                  <pic:spPr>
+                    <a:xfrm>
+                      <a:off x="0" y="0"/>
+                      <a:ext cx="5210902" cy="4124901"/>
+                    </a:xfrm>
+                    <a:prstGeom prst="rect">
+                      <a:avLst/>
+                    </a:prstGeom>
+                  </pic:spPr>
+                </pic:pic>
+              </a:graphicData>
+            </a:graphic>
+          </wp:inline>
+        </w:drawing>
       </w:r>
       <w:bookmarkStart w:id="0" w:name="_GoBack"/>
       <w:bookmarkEnd w:id="0"/>
-      <w:r>
-        <w:t>v5</w:t>
-      </w:r>
     </w:p>
     <w:sectPr>
       <w:pgSz w:w="11906" w:h="16838"/>
@@ -2150,7 +2216,7 @@
 </file>
 
 <file path=customXml/itemProps1.xml><?xml version="1.0" encoding="utf-8"?>
-<ds:datastoreItem xmlns:ds="http://schemas.openxmlformats.org/officeDocument/2006/customXml" ds:itemID="{F73AF02E-C79C-45A3-8E0F-A9F8E2A44105}">
+<ds:datastoreItem xmlns:ds="http://schemas.openxmlformats.org/officeDocument/2006/customXml" ds:itemID="{B3D6711F-5DB8-40B4-9AC3-601DE54DF266}">
   <ds:schemaRefs>
     <ds:schemaRef ds:uri="http://schemas.openxmlformats.org/officeDocument/2006/bibliography"/>
   </ds:schemaRefs>

</xml_diff>

<commit_message>
ejercicio13 y correcciones de hoja2
</commit_message>
<xml_diff>
--- a/docs/HOJA DE EJERCICIOS 2.docx
+++ b/docs/HOJA DE EJERCICIOS 2.docx
@@ -1462,7 +1462,21 @@
     </w:p>
     <w:p>
       <w:r>
-        <w:t>Indicar la salida que se produce con el siguiente condigo php</w:t>
+        <w:t>Indicar la salida que</w:t>
+      </w:r>
+      <w:r>
+        <w:t xml:space="preserve"> se produce con el siguiente </w:t>
+      </w:r>
+      <w:proofErr w:type="spellStart"/>
+      <w:r>
+        <w:t>co</w:t>
+      </w:r>
+      <w:r>
+        <w:t>digo</w:t>
+      </w:r>
+      <w:proofErr w:type="spellEnd"/>
+      <w:r>
+        <w:t xml:space="preserve"> php</w:t>
       </w:r>
     </w:p>
     <w:p>
@@ -1659,7 +1673,15 @@
     </w:p>
     <w:p>
       <w:r>
-        <w:t>Indicar la salida que se produce con el siguiente condigo php</w:t>
+        <w:t xml:space="preserve">Indicar la salida que se produce con el siguiente </w:t>
+      </w:r>
+      <w:proofErr w:type="spellStart"/>
+      <w:r>
+        <w:t>codigo</w:t>
+      </w:r>
+      <w:proofErr w:type="spellEnd"/>
+      <w:r>
+        <w:t xml:space="preserve"> php</w:t>
       </w:r>
     </w:p>
     <w:p>
@@ -1716,10 +1738,34 @@
         <w:t>El resultado es prácticamente igual al ejercicio anterior con la única diferencia de que en vez del signo * se llenan unas barras de color azul</w:t>
       </w:r>
     </w:p>
-    <w:p>
+    <w:p/>
+    <w:p>
+      <w:pPr>
+        <w:rPr>
+          <w:i/>
+        </w:rPr>
+      </w:pPr>
+      <w:r>
+        <w:rPr>
+          <w:i/>
+        </w:rPr>
+        <w:t>Ejer14</w:t>
+      </w:r>
+    </w:p>
+    <w:p>
+      <w:r>
+        <w:t>Indicar la salida qu</w:t>
+      </w:r>
+      <w:r>
+        <w:t>e se produce con el siguiente co</w:t>
+      </w:r>
       <w:bookmarkStart w:id="0" w:name="_GoBack"/>
       <w:bookmarkEnd w:id="0"/>
-    </w:p>
+      <w:r>
+        <w:t>digo php</w:t>
+      </w:r>
+    </w:p>
+    <w:p/>
     <w:sectPr>
       <w:pgSz w:w="11906" w:h="16838"/>
       <w:pgMar w:top="1417" w:right="1701" w:bottom="1417" w:left="1701" w:header="708" w:footer="708" w:gutter="0"/>
@@ -2420,7 +2466,7 @@
 </file>
 
 <file path=customXml/itemProps1.xml><?xml version="1.0" encoding="utf-8"?>
-<ds:datastoreItem xmlns:ds="http://schemas.openxmlformats.org/officeDocument/2006/customXml" ds:itemID="{ED81793F-DBC0-4348-A2E7-9B981D7E1E91}">
+<ds:datastoreItem xmlns:ds="http://schemas.openxmlformats.org/officeDocument/2006/customXml" ds:itemID="{A5E387DD-C620-4843-969E-A1C4A7980C45}">
   <ds:schemaRefs>
     <ds:schemaRef ds:uri="http://schemas.openxmlformats.org/officeDocument/2006/bibliography"/>
   </ds:schemaRefs>

</xml_diff>

<commit_message>
inicio ejercicio16 de hoja2
</commit_message>
<xml_diff>
--- a/docs/HOJA DE EJERCICIOS 2.docx
+++ b/docs/HOJA DE EJERCICIOS 2.docx
@@ -1986,10 +1986,7 @@
     </w:p>
     <w:p>
       <w:r>
-        <w:t>Al igual que en el ejercicio anterior c</w:t>
-      </w:r>
-      <w:r>
-        <w:t xml:space="preserve">on el </w:t>
+        <w:t xml:space="preserve">Al igual que en el ejercicio anterior con el </w:t>
       </w:r>
       <w:proofErr w:type="spellStart"/>
       <w:r>
@@ -1997,16 +1994,7 @@
       </w:r>
       <w:proofErr w:type="spellEnd"/>
       <w:r>
-        <w:t xml:space="preserve"> que acompaña al php hacemos un “formulario” con el cual al introducirle un dato nos</w:t>
-      </w:r>
-      <w:r>
-        <w:t xml:space="preserve"> lo</w:t>
-      </w:r>
-      <w:r>
-        <w:t xml:space="preserve"> muestra</w:t>
-      </w:r>
-      <w:r>
-        <w:t xml:space="preserve"> en el </w:t>
+        <w:t xml:space="preserve"> que acompaña al php hacemos un “formulario” con el cual al introducirle un dato nos lo muestra en el </w:t>
       </w:r>
       <w:proofErr w:type="spellStart"/>
       <w:r>
@@ -2022,10 +2010,7 @@
       </w:r>
       <w:proofErr w:type="spellEnd"/>
       <w:r>
-        <w:t>,</w:t>
-      </w:r>
-      <w:r>
-        <w:t xml:space="preserve"> el define hace que se “cree” una ruta de la cual se tira en el </w:t>
+        <w:t xml:space="preserve">, el define hace que se “cree” una ruta de la cual se tira en el </w:t>
       </w:r>
       <w:proofErr w:type="spellStart"/>
       <w:r>
@@ -2039,10 +2024,81 @@
       <w:r>
         <w:t>if</w:t>
       </w:r>
+      <w:proofErr w:type="spellEnd"/>
+    </w:p>
+    <w:p/>
+    <w:p>
+      <w:pPr>
+        <w:rPr>
+          <w:i/>
+        </w:rPr>
+      </w:pPr>
+    </w:p>
+    <w:p>
+      <w:pPr>
+        <w:rPr>
+          <w:i/>
+        </w:rPr>
+      </w:pPr>
+    </w:p>
+    <w:p>
+      <w:pPr>
+        <w:rPr>
+          <w:i/>
+        </w:rPr>
+      </w:pPr>
+    </w:p>
+    <w:p>
+      <w:pPr>
+        <w:rPr>
+          <w:i/>
+        </w:rPr>
+      </w:pPr>
+    </w:p>
+    <w:p>
+      <w:pPr>
+        <w:rPr>
+          <w:i/>
+        </w:rPr>
+      </w:pPr>
+    </w:p>
+    <w:p>
+      <w:pPr>
+        <w:rPr>
+          <w:i/>
+        </w:rPr>
+      </w:pPr>
+    </w:p>
+    <w:p>
+      <w:pPr>
+        <w:rPr>
+          <w:i/>
+        </w:rPr>
+      </w:pPr>
       <w:bookmarkStart w:id="0" w:name="_GoBack"/>
       <w:bookmarkEnd w:id="0"/>
-      <w:proofErr w:type="spellEnd"/>
-    </w:p>
+      <w:r>
+        <w:rPr>
+          <w:i/>
+        </w:rPr>
+        <w:lastRenderedPageBreak/>
+        <w:t>Ejer16</w:t>
+      </w:r>
+    </w:p>
+    <w:p>
+      <w:r>
+        <w:t xml:space="preserve">Indicar la salida que se produce con el siguiente </w:t>
+      </w:r>
+      <w:proofErr w:type="spellStart"/>
+      <w:r>
+        <w:t>codigo</w:t>
+      </w:r>
+      <w:proofErr w:type="spellEnd"/>
+      <w:r>
+        <w:t xml:space="preserve"> php</w:t>
+      </w:r>
+    </w:p>
+    <w:p/>
     <w:p/>
     <w:sectPr>
       <w:pgSz w:w="11906" w:h="16838"/>
@@ -2447,6 +2503,7 @@
   <w:style w:type="paragraph" w:default="1" w:styleId="Normal">
     <w:name w:val="Normal"/>
     <w:qFormat/>
+    <w:rsid w:val="0099742D"/>
   </w:style>
   <w:style w:type="character" w:default="1" w:styleId="Fuentedeprrafopredeter">
     <w:name w:val="Default Paragraph Font"/>
@@ -2744,7 +2801,7 @@
 </file>
 
 <file path=customXml/itemProps1.xml><?xml version="1.0" encoding="utf-8"?>
-<ds:datastoreItem xmlns:ds="http://schemas.openxmlformats.org/officeDocument/2006/customXml" ds:itemID="{B14DDC25-3EA5-4B90-AE35-30EC489212BE}">
+<ds:datastoreItem xmlns:ds="http://schemas.openxmlformats.org/officeDocument/2006/customXml" ds:itemID="{F57ADEF6-1D4F-4850-962D-3923CAE762F7}">
   <ds:schemaRefs>
     <ds:schemaRef ds:uri="http://schemas.openxmlformats.org/officeDocument/2006/bibliography"/>
   </ds:schemaRefs>

</xml_diff>

<commit_message>
ejercicio16 de hoja2 y correcciones ortograficas
</commit_message>
<xml_diff>
--- a/docs/HOJA DE EJERCICIOS 2.docx
+++ b/docs/HOJA DE EJERCICIOS 2.docx
@@ -159,29 +159,20 @@
     </w:p>
     <w:p>
       <w:r>
-        <w:t xml:space="preserve">La salida que produce es la información de las diferentes variables recibiendo algunos cambios en el segundo </w:t>
-      </w:r>
-      <w:proofErr w:type="spellStart"/>
-      <w:r>
-        <w:t>var_dump</w:t>
-      </w:r>
-      <w:proofErr w:type="spellEnd"/>
+        <w:t>La salida que produce es la información de las diferentes variables recibiendo algunos cambios en el segundo var_dump</w:t>
+      </w:r>
       <w:r>
         <w:t xml:space="preserve"> </w:t>
       </w:r>
-      <w:proofErr w:type="spellStart"/>
-      <w:r>
-        <w:t>logico</w:t>
-      </w:r>
-      <w:proofErr w:type="spellEnd"/>
+      <w:r>
+        <w:t>lógico</w:t>
+      </w:r>
       <w:r>
         <w:t xml:space="preserve"> se cambia de booleano True a un valor </w:t>
       </w:r>
-      <w:proofErr w:type="spellStart"/>
-      <w:r>
-        <w:t>numerico</w:t>
-      </w:r>
-      <w:proofErr w:type="spellEnd"/>
+      <w:r>
+        <w:t>numérico</w:t>
+      </w:r>
       <w:r>
         <w:t xml:space="preserve"> integro,</w:t>
       </w:r>
@@ -192,19 +183,15 @@
         <w:lastRenderedPageBreak/>
         <w:t xml:space="preserve">Entero se cambia de </w:t>
       </w:r>
-      <w:proofErr w:type="spellStart"/>
-      <w:r>
-        <w:t>numerico</w:t>
-      </w:r>
-      <w:proofErr w:type="spellEnd"/>
+      <w:r>
+        <w:t>numérico</w:t>
+      </w:r>
       <w:r>
         <w:t xml:space="preserve"> integro a </w:t>
       </w:r>
-      <w:proofErr w:type="spellStart"/>
-      <w:r>
-        <w:t>numerico</w:t>
-      </w:r>
-      <w:proofErr w:type="spellEnd"/>
+      <w:r>
+        <w:t>numérico</w:t>
+      </w:r>
       <w:r>
         <w:t xml:space="preserve"> flotante,</w:t>
       </w:r>
@@ -449,39 +436,7 @@
     </w:p>
     <w:p>
       <w:r>
-        <w:t xml:space="preserve">Para empezar, muestra una sucesión hecha por el bucle </w:t>
-      </w:r>
-      <w:proofErr w:type="spellStart"/>
-      <w:r>
-        <w:t>for</w:t>
-      </w:r>
-      <w:proofErr w:type="spellEnd"/>
-      <w:r>
-        <w:t xml:space="preserve"> cuyo resultado es 1234, después de un salto de línea imprime el ultimo valor de $s (4) incrementado en 1 (5) que se almacena en $j luego un </w:t>
-      </w:r>
-      <w:proofErr w:type="spellStart"/>
-      <w:r>
-        <w:t>var_dump</w:t>
-      </w:r>
-      <w:proofErr w:type="spellEnd"/>
-      <w:r>
-        <w:t xml:space="preserve"> de $s, luego del </w:t>
-      </w:r>
-      <w:proofErr w:type="spellStart"/>
-      <w:r>
-        <w:t>While</w:t>
-      </w:r>
-      <w:proofErr w:type="spellEnd"/>
-      <w:r>
-        <w:t xml:space="preserve"> imprime $i el cual vale 0 (que es donde se quería llegar) y el tipo de dato que es, después de un salto de línea vuelve a imprimir $i, finalizando con un </w:t>
-      </w:r>
-      <w:proofErr w:type="spellStart"/>
-      <w:r>
-        <w:t>var_dump</w:t>
-      </w:r>
-      <w:proofErr w:type="spellEnd"/>
-      <w:r>
-        <w:t xml:space="preserve"> de $a</w:t>
+        <w:t>Para empezar, muestra una sucesión hecha por el bucle for cuyo resultado es 1234, después de un salto de línea imprime el ultimo valor de $s (4) incrementado en 1 (5) que se almacena en $j luego un var_dump de $s, luego del While imprime $i el cual vale 0 (que es donde se quería llegar) y el tipo de dato que es, después de un salto de línea vuelve a imprimir $i, finalizando con un var_dump de $a</w:t>
       </w:r>
     </w:p>
     <w:p>
@@ -591,27 +546,21 @@
       <w:r>
         <w:t xml:space="preserve">Con los Echo fuera de los &lt;div&gt; me imprime los nombres de los Alumnos, pero </w:t>
       </w:r>
-      <w:proofErr w:type="spellStart"/>
-      <w:r>
-        <w:t>Ramon</w:t>
-      </w:r>
-      <w:proofErr w:type="spellEnd"/>
+      <w:r>
+        <w:t>Ramón</w:t>
+      </w:r>
       <w:r>
         <w:t xml:space="preserve"> y </w:t>
       </w:r>
-      <w:proofErr w:type="spellStart"/>
-      <w:r>
-        <w:t>Jose</w:t>
-      </w:r>
-      <w:proofErr w:type="spellEnd"/>
+      <w:r>
+        <w:t>José</w:t>
+      </w:r>
       <w:r>
         <w:t xml:space="preserve"> están unidos, mientras que los Alumnos Pepe y Ana están con saltos de </w:t>
       </w:r>
-      <w:proofErr w:type="spellStart"/>
-      <w:r>
-        <w:t>Linea</w:t>
-      </w:r>
-      <w:proofErr w:type="spellEnd"/>
+      <w:r>
+        <w:t>Línea</w:t>
+      </w:r>
       <w:r>
         <w:t xml:space="preserve">, en el Echo del &lt;div&gt; el cual se inicia después de la Alumna Ana se vuelven a imprimir cada uno con su salto de línea </w:t>
       </w:r>
@@ -634,15 +583,7 @@
     </w:p>
     <w:p>
       <w:r>
-        <w:t xml:space="preserve">Modificar el ejercicio anterior y utilizar un </w:t>
-      </w:r>
-      <w:proofErr w:type="spellStart"/>
-      <w:r>
-        <w:t>Array</w:t>
-      </w:r>
-      <w:proofErr w:type="spellEnd"/>
-      <w:r>
-        <w:t xml:space="preserve"> en vez de utilizar variables de tipo cadena sueltas. </w:t>
+        <w:t xml:space="preserve">Modificar el ejercicio anterior y utilizar un Array en vez de utilizar variables de tipo cadena sueltas. </w:t>
       </w:r>
       <w:r>
         <w:t>Para imprimir utilizar un bucle</w:t>
@@ -697,15 +638,7 @@
     </w:p>
     <w:p>
       <w:r>
-        <w:t xml:space="preserve">Después de la modificación queda de esta manera, el resultado en este caso es el nombre de todos los alumnos metidos en el </w:t>
-      </w:r>
-      <w:proofErr w:type="spellStart"/>
-      <w:r>
-        <w:t>Array</w:t>
-      </w:r>
-      <w:proofErr w:type="spellEnd"/>
-      <w:r>
-        <w:t xml:space="preserve"> con un salto de línea</w:t>
+        <w:t>Después de la modificación queda de esta manera, el resultado en este caso es el nombre de todos los alumnos metidos en el Array con un salto de línea</w:t>
       </w:r>
     </w:p>
     <w:p>
@@ -784,23 +717,7 @@
     </w:p>
     <w:p>
       <w:r>
-        <w:t>me imprime los nombres de los Alumnos cada uno con su salto de línea correspondiente de manera repetida, el primero usa la variable $c (la cual va aumentándose con $</w:t>
-      </w:r>
-      <w:proofErr w:type="spellStart"/>
-      <w:r>
-        <w:t>c++</w:t>
-      </w:r>
-      <w:proofErr w:type="spellEnd"/>
-      <w:r>
-        <w:t xml:space="preserve"> en cada vuelta) para ir “contando” los valores del </w:t>
-      </w:r>
-      <w:proofErr w:type="spellStart"/>
-      <w:r>
-        <w:t>Array</w:t>
-      </w:r>
-      <w:proofErr w:type="spellEnd"/>
-      <w:r>
-        <w:t>, mientas que en el segundo lo va imprimiendo a medida que se repite el bucle</w:t>
+        <w:t>me imprime los nombres de los Alumnos cada uno con su salto de línea correspondiente de manera repetida, el primero usa la variable $c (la cual va aumentándose con $c++ en cada vuelta) para ir “contando” los valores del Array, mientas que en el segundo lo va imprimiendo a medida que se repite el bucle</w:t>
       </w:r>
     </w:p>
     <w:p/>
@@ -955,31 +872,7 @@
     </w:p>
     <w:p>
       <w:r>
-        <w:t>Completar el siguiente programa para que imprima cada uno de los caracteres de la variable “</w:t>
-      </w:r>
-      <w:proofErr w:type="spellStart"/>
-      <w:r>
-        <w:t>nombreCompleto</w:t>
-      </w:r>
-      <w:proofErr w:type="spellEnd"/>
-      <w:r>
-        <w:t xml:space="preserve">” en una línea para ello utilizar la variable como si fuera un </w:t>
-      </w:r>
-      <w:proofErr w:type="spellStart"/>
-      <w:r>
-        <w:t>array</w:t>
-      </w:r>
-      <w:proofErr w:type="spellEnd"/>
-      <w:r>
-        <w:t xml:space="preserve"> (aunque sea un </w:t>
-      </w:r>
-      <w:proofErr w:type="spellStart"/>
-      <w:r>
-        <w:t>string</w:t>
-      </w:r>
-      <w:proofErr w:type="spellEnd"/>
-      <w:r>
-        <w:t>)</w:t>
+        <w:t>Completar el siguiente programa para que imprima cada uno de los caracteres de la variable “nombreCompleto” en una línea para ello utilizar la variable como si fuera un array (aunque sea un string)</w:t>
       </w:r>
     </w:p>
     <w:p>
@@ -1035,45 +928,11 @@
       <w:r>
         <w:t xml:space="preserve">Antes de la modificación se ve sin lo que esta comentado, después de la modificación se </w:t>
       </w:r>
-      <w:proofErr w:type="spellStart"/>
-      <w:r>
-        <w:t>veria</w:t>
-      </w:r>
-      <w:proofErr w:type="spellEnd"/>
-      <w:r>
-        <w:t xml:space="preserve"> de la siguiente manera, al </w:t>
-      </w:r>
-      <w:proofErr w:type="spellStart"/>
-      <w:r>
-        <w:t>descomentar</w:t>
-      </w:r>
-      <w:proofErr w:type="spellEnd"/>
-      <w:r>
-        <w:t xml:space="preserve"> esas líneas lo que se logra es </w:t>
-      </w:r>
-      <w:proofErr w:type="spellStart"/>
-      <w:r>
-        <w:t>es</w:t>
-      </w:r>
-      <w:proofErr w:type="spellEnd"/>
-      <w:r>
-        <w:t xml:space="preserve"> que interprete nombre completo como un </w:t>
-      </w:r>
-      <w:proofErr w:type="spellStart"/>
-      <w:r>
-        <w:t>array</w:t>
-      </w:r>
-      <w:proofErr w:type="spellEnd"/>
-      <w:r>
-        <w:t xml:space="preserve"> el cual con el </w:t>
-      </w:r>
-      <w:proofErr w:type="spellStart"/>
-      <w:r>
-        <w:t>ForEach</w:t>
-      </w:r>
-      <w:proofErr w:type="spellEnd"/>
-      <w:r>
-        <w:t xml:space="preserve"> se imprimen todos los valores de manera seguida</w:t>
+      <w:r>
+        <w:t>vería</w:t>
+      </w:r>
+      <w:r>
+        <w:t xml:space="preserve"> de la siguiente manera, al descomentar esas líneas lo que se logra es que interprete nombre completo como un array el cual con el ForEach se imprimen todos los valores de manera seguida</w:t>
       </w:r>
     </w:p>
     <w:p>
@@ -1195,39 +1054,7 @@
     </w:p>
     <w:p>
       <w:r>
-        <w:t xml:space="preserve">En el primer bucle es usado el </w:t>
-      </w:r>
-      <w:proofErr w:type="spellStart"/>
-      <w:r>
-        <w:t>for</w:t>
-      </w:r>
-      <w:proofErr w:type="spellEnd"/>
-      <w:r>
-        <w:t xml:space="preserve"> para ver la “longitud” del valor de $cadena y va sumando 1 al contador después de imprimir el </w:t>
-      </w:r>
-      <w:proofErr w:type="spellStart"/>
-      <w:r>
-        <w:t>echo</w:t>
-      </w:r>
-      <w:proofErr w:type="spellEnd"/>
-      <w:r>
-        <w:t xml:space="preserve"> hasta terminar la “longitud” de $cadena mostrándolos cada pieza de $cadena por separado. Durante el segundo Bloque cuyo resultado es el mismo trata el </w:t>
-      </w:r>
-      <w:proofErr w:type="spellStart"/>
-      <w:r>
-        <w:t>String</w:t>
-      </w:r>
-      <w:proofErr w:type="spellEnd"/>
-      <w:r>
-        <w:t xml:space="preserve"> de $cadena como si fuera un </w:t>
-      </w:r>
-      <w:proofErr w:type="spellStart"/>
-      <w:r>
-        <w:t>Array</w:t>
-      </w:r>
-      <w:proofErr w:type="spellEnd"/>
-      <w:r>
-        <w:t>.</w:t>
+        <w:t>En el primer bucle es usado el for para ver la “longitud” del valor de $cadena y va sumando 1 al contador después de imprimir el echo hasta terminar la “longitud” de $cadena mostrándolos cada pieza de $cadena por separado. Durante el segundo Bloque cuyo resultado es el mismo trata el String de $cadena como si fuera un Array.</w:t>
       </w:r>
     </w:p>
     <w:p>
@@ -1335,13 +1162,8 @@
     </w:p>
     <w:p>
       <w:r>
-        <w:t xml:space="preserve">Con el código de esta manera nos casca un “fallo” debido a que estamos intentando imprimir un </w:t>
-      </w:r>
-      <w:proofErr w:type="spellStart"/>
-      <w:r>
-        <w:t>Array</w:t>
-      </w:r>
-      <w:proofErr w:type="spellEnd"/>
+        <w:t>Con el código de esta manera nos casca un “fallo” debido a que estamos intentando imprimir un Array</w:t>
+      </w:r>
     </w:p>
     <w:p>
       <w:r>
@@ -1394,55 +1216,13 @@
     </w:p>
     <w:p>
       <w:r>
-        <w:t xml:space="preserve">Pero al cambiarlo al siguiente código ya no nos casca el “fallo” debido a que $GLOBALS es un </w:t>
-      </w:r>
-      <w:proofErr w:type="spellStart"/>
-      <w:r>
-        <w:t>Array</w:t>
-      </w:r>
-      <w:proofErr w:type="spellEnd"/>
-      <w:r>
-        <w:t xml:space="preserve"> con </w:t>
-      </w:r>
-      <w:proofErr w:type="spellStart"/>
-      <w:r>
-        <w:t>multiples</w:t>
-      </w:r>
-      <w:proofErr w:type="spellEnd"/>
-      <w:r>
-        <w:t xml:space="preserve"> </w:t>
-      </w:r>
-      <w:proofErr w:type="spellStart"/>
-      <w:r>
-        <w:t>Arrays</w:t>
-      </w:r>
-      <w:proofErr w:type="spellEnd"/>
-      <w:r>
-        <w:t xml:space="preserve"> dentro, los cuales se deben recorrer con el </w:t>
-      </w:r>
-      <w:proofErr w:type="spellStart"/>
-      <w:r>
-        <w:t>var_dump</w:t>
-      </w:r>
-      <w:proofErr w:type="spellEnd"/>
-      <w:r>
-        <w:t xml:space="preserve">, el segundo </w:t>
-      </w:r>
-      <w:proofErr w:type="spellStart"/>
-      <w:r>
-        <w:t>Foreach</w:t>
-      </w:r>
-      <w:proofErr w:type="spellEnd"/>
-      <w:r>
-        <w:t xml:space="preserve"> desde el principio imprime los valores del </w:t>
-      </w:r>
-      <w:proofErr w:type="spellStart"/>
-      <w:r>
-        <w:t>array</w:t>
-      </w:r>
-      <w:proofErr w:type="spellEnd"/>
-      <w:r>
-        <w:t xml:space="preserve"> $v5</w:t>
+        <w:t xml:space="preserve">Pero al cambiarlo al siguiente código ya no nos casca el “fallo” debido a que $GLOBALS es un Array con </w:t>
+      </w:r>
+      <w:r>
+        <w:t>múltiples</w:t>
+      </w:r>
+      <w:r>
+        <w:t xml:space="preserve"> Arrays dentro, los cuales se deben recorrer con el var_dump, el segundo Foreach desde el principio imprime los valores del array $v5</w:t>
       </w:r>
     </w:p>
     <w:p/>
@@ -1467,14 +1247,9 @@
       <w:r>
         <w:t xml:space="preserve"> se produce con el siguiente </w:t>
       </w:r>
-      <w:proofErr w:type="spellStart"/>
-      <w:r>
-        <w:t>co</w:t>
-      </w:r>
-      <w:r>
-        <w:t>digo</w:t>
-      </w:r>
-      <w:proofErr w:type="spellEnd"/>
+      <w:r>
+        <w:t>código</w:t>
+      </w:r>
       <w:r>
         <w:t xml:space="preserve"> php</w:t>
       </w:r>
@@ -1530,47 +1305,7 @@
     </w:p>
     <w:p>
       <w:r>
-        <w:t xml:space="preserve">Con el primer </w:t>
-      </w:r>
-      <w:proofErr w:type="spellStart"/>
-      <w:r>
-        <w:t>Foreach</w:t>
-      </w:r>
-      <w:proofErr w:type="spellEnd"/>
-      <w:r>
-        <w:t xml:space="preserve"> se calcula los nuevos valores del </w:t>
-      </w:r>
-      <w:proofErr w:type="spellStart"/>
-      <w:r>
-        <w:t>Array</w:t>
-      </w:r>
-      <w:proofErr w:type="spellEnd"/>
-      <w:r>
-        <w:t xml:space="preserve"> $datos, luego con un </w:t>
-      </w:r>
-      <w:proofErr w:type="spellStart"/>
-      <w:r>
-        <w:t>Var_dump</w:t>
-      </w:r>
-      <w:proofErr w:type="spellEnd"/>
-      <w:r>
-        <w:t xml:space="preserve"> nos muestra esos valores calculados, en el segundo </w:t>
-      </w:r>
-      <w:proofErr w:type="spellStart"/>
-      <w:r>
-        <w:t>Foreach</w:t>
-      </w:r>
-      <w:proofErr w:type="spellEnd"/>
-      <w:r>
-        <w:t xml:space="preserve"> mediante un bucle </w:t>
-      </w:r>
-      <w:proofErr w:type="spellStart"/>
-      <w:r>
-        <w:t>for</w:t>
-      </w:r>
-      <w:proofErr w:type="spellEnd"/>
-      <w:r>
-        <w:t xml:space="preserve"> el cual imprime el siguiente signo * nos muestra el resultado almacenado en $datos</w:t>
+        <w:t>Con el primer Foreach se calcula los nuevos valores del Array $datos, luego con un Var_dump nos muestra esos valores calculados, en el segundo Foreach mediante un bucle for el cual imprime el siguiente signo * nos muestra el resultado almacenado en $datos</w:t>
       </w:r>
     </w:p>
     <w:p>
@@ -1675,11 +1410,9 @@
       <w:r>
         <w:t xml:space="preserve">Indicar la salida que se produce con el siguiente </w:t>
       </w:r>
-      <w:proofErr w:type="spellStart"/>
-      <w:r>
-        <w:t>codigo</w:t>
-      </w:r>
-      <w:proofErr w:type="spellEnd"/>
+      <w:r>
+        <w:t>código</w:t>
+      </w:r>
       <w:r>
         <w:t xml:space="preserve"> php</w:t>
       </w:r>
@@ -1813,11 +1546,9 @@
       <w:r>
         <w:t xml:space="preserve">Indicar la salida que se produce con el siguiente </w:t>
       </w:r>
-      <w:proofErr w:type="spellStart"/>
-      <w:r>
-        <w:t>codigo</w:t>
-      </w:r>
-      <w:proofErr w:type="spellEnd"/>
+      <w:r>
+        <w:t>código</w:t>
+      </w:r>
       <w:r>
         <w:t xml:space="preserve"> php</w:t>
       </w:r>
@@ -1875,38 +1606,15 @@
       <w:r>
         <w:t xml:space="preserve">Con el </w:t>
       </w:r>
-      <w:proofErr w:type="spellStart"/>
-      <w:r>
-        <w:t>Html</w:t>
-      </w:r>
-      <w:proofErr w:type="spellEnd"/>
+      <w:r>
+        <w:t>HTML</w:t>
+      </w:r>
       <w:r>
         <w:t xml:space="preserve"> que acompaña al php hacemos un “formulario” con el cual </w:t>
       </w:r>
       <w:r>
-        <w:t xml:space="preserve">al introducirle un dato nos muestra información de ese dato con el </w:t>
-      </w:r>
-      <w:proofErr w:type="spellStart"/>
-      <w:r>
-        <w:t>Var_dump</w:t>
-      </w:r>
-      <w:proofErr w:type="spellEnd"/>
-      <w:r>
-        <w:t xml:space="preserve">, el define hace que se “cree” una ruta de la cual se tira en el </w:t>
-      </w:r>
-      <w:proofErr w:type="spellStart"/>
-      <w:r>
-        <w:t>Header</w:t>
-      </w:r>
-      <w:proofErr w:type="spellEnd"/>
-      <w:r>
-        <w:t xml:space="preserve"> que hay en el bucle </w:t>
-      </w:r>
-      <w:proofErr w:type="spellStart"/>
-      <w:r>
-        <w:t>if</w:t>
-      </w:r>
-      <w:proofErr w:type="spellEnd"/>
+        <w:t>al introducirle un dato nos muestra información de ese dato con el Var_dump, el define hace que se “cree” una ruta de la cual se tira en el Header que hay en el bucle if</w:t>
+      </w:r>
     </w:p>
     <w:p/>
     <w:p>
@@ -1926,11 +1634,9 @@
       <w:r>
         <w:t xml:space="preserve">Indicar la salida que se produce con el siguiente </w:t>
       </w:r>
-      <w:proofErr w:type="spellStart"/>
-      <w:r>
-        <w:t>codigo</w:t>
-      </w:r>
-      <w:proofErr w:type="spellEnd"/>
+      <w:r>
+        <w:t>código</w:t>
+      </w:r>
       <w:r>
         <w:t xml:space="preserve"> php</w:t>
       </w:r>
@@ -1988,43 +1694,12 @@
       <w:r>
         <w:t xml:space="preserve">Al igual que en el ejercicio anterior con el </w:t>
       </w:r>
-      <w:proofErr w:type="spellStart"/>
-      <w:r>
-        <w:t>Html</w:t>
-      </w:r>
-      <w:proofErr w:type="spellEnd"/>
-      <w:r>
-        <w:t xml:space="preserve"> que acompaña al php hacemos un “formulario” con el cual al introducirle un dato nos lo muestra en el </w:t>
-      </w:r>
-      <w:proofErr w:type="spellStart"/>
-      <w:r>
-        <w:t>echo</w:t>
-      </w:r>
-      <w:proofErr w:type="spellEnd"/>
-      <w:r>
-        <w:t xml:space="preserve"> del Php sacada esa información con el </w:t>
-      </w:r>
-      <w:proofErr w:type="spellStart"/>
-      <w:r>
-        <w:t>Extract</w:t>
-      </w:r>
-      <w:proofErr w:type="spellEnd"/>
-      <w:r>
-        <w:t xml:space="preserve">, el define hace que se “cree” una ruta de la cual se tira en el </w:t>
-      </w:r>
-      <w:proofErr w:type="spellStart"/>
-      <w:r>
-        <w:t>Header</w:t>
-      </w:r>
-      <w:proofErr w:type="spellEnd"/>
-      <w:r>
-        <w:t xml:space="preserve"> que hay en el bucle </w:t>
-      </w:r>
-      <w:proofErr w:type="spellStart"/>
-      <w:r>
-        <w:t>if</w:t>
-      </w:r>
-      <w:proofErr w:type="spellEnd"/>
+      <w:r>
+        <w:t>HTML</w:t>
+      </w:r>
+      <w:r>
+        <w:t xml:space="preserve"> que acompaña al php hacemos un “formulario” con el cual al introducirle un dato nos lo muestra en el echo del Php sacada esa información con el Extract, el define hace que se “cree” una ruta de la cual se tira en el Header que hay en el bucle if</w:t>
+      </w:r>
     </w:p>
     <w:p/>
     <w:p>
@@ -2075,31 +1750,87 @@
           <w:i/>
         </w:rPr>
       </w:pPr>
+      <w:r>
+        <w:rPr>
+          <w:i/>
+        </w:rPr>
+        <w:lastRenderedPageBreak/>
+        <w:t>Ejer16</w:t>
+      </w:r>
+    </w:p>
+    <w:p>
+      <w:r>
+        <w:t xml:space="preserve">Indicar la salida que se produce con el siguiente </w:t>
+      </w:r>
+      <w:r>
+        <w:t>código</w:t>
+      </w:r>
+      <w:r>
+        <w:t xml:space="preserve"> php</w:t>
+      </w:r>
+    </w:p>
+    <w:p>
+      <w:r>
+        <w:rPr>
+          <w:noProof/>
+          <w:lang w:eastAsia="es-ES"/>
+        </w:rPr>
+        <w:drawing>
+          <wp:inline distT="0" distB="0" distL="0" distR="0">
+            <wp:extent cx="4314825" cy="4048446"/>
+            <wp:effectExtent l="0" t="0" r="0" b="9525"/>
+            <wp:docPr id="19" name="Imagen 19"/>
+            <wp:cNvGraphicFramePr>
+              <a:graphicFrameLocks xmlns:a="http://schemas.openxmlformats.org/drawingml/2006/main" noChangeAspect="1"/>
+            </wp:cNvGraphicFramePr>
+            <a:graphic xmlns:a="http://schemas.openxmlformats.org/drawingml/2006/main">
+              <a:graphicData uri="http://schemas.openxmlformats.org/drawingml/2006/picture">
+                <pic:pic xmlns:pic="http://schemas.openxmlformats.org/drawingml/2006/picture">
+                  <pic:nvPicPr>
+                    <pic:cNvPr id="19" name="empty-Request.PNG"/>
+                    <pic:cNvPicPr/>
+                  </pic:nvPicPr>
+                  <pic:blipFill>
+                    <a:blip r:embed="rId23">
+                      <a:extLst>
+                        <a:ext uri="{28A0092B-C50C-407E-A947-70E740481C1C}">
+                          <a14:useLocalDpi xmlns:a14="http://schemas.microsoft.com/office/drawing/2010/main" val="0"/>
+                        </a:ext>
+                      </a:extLst>
+                    </a:blip>
+                    <a:stretch>
+                      <a:fillRect/>
+                    </a:stretch>
+                  </pic:blipFill>
+                  <pic:spPr>
+                    <a:xfrm>
+                      <a:off x="0" y="0"/>
+                      <a:ext cx="4329772" cy="4062470"/>
+                    </a:xfrm>
+                    <a:prstGeom prst="rect">
+                      <a:avLst/>
+                    </a:prstGeom>
+                  </pic:spPr>
+                </pic:pic>
+              </a:graphicData>
+            </a:graphic>
+          </wp:inline>
+        </w:drawing>
+      </w:r>
+    </w:p>
+    <w:p>
+      <w:r>
+        <w:t>Nos genera un mini “formulario” en el cual al poner un dato y dar a enviar nos devuelve un var_dump mostrando la información del dato introducido y el botón para enviar el dato, si se diera el caso que fuera una variable vacía repetiría la página</w:t>
+      </w:r>
       <w:bookmarkStart w:id="0" w:name="_GoBack"/>
       <w:bookmarkEnd w:id="0"/>
       <w:r>
-        <w:rPr>
-          <w:i/>
-        </w:rPr>
-        <w:lastRenderedPageBreak/>
-        <w:t>Ejer16</w:t>
-      </w:r>
-    </w:p>
-    <w:p>
-      <w:r>
-        <w:t xml:space="preserve">Indicar la salida que se produce con el siguiente </w:t>
-      </w:r>
-      <w:proofErr w:type="spellStart"/>
-      <w:r>
-        <w:t>codigo</w:t>
-      </w:r>
-      <w:proofErr w:type="spellEnd"/>
-      <w:r>
-        <w:t xml:space="preserve"> php</w:t>
-      </w:r>
-    </w:p>
-    <w:p/>
-    <w:p/>
+        <w:t xml:space="preserve"> del </w:t>
+      </w:r>
+      <w:r>
+        <w:t>mini “formulario”</w:t>
+      </w:r>
+    </w:p>
     <w:sectPr>
       <w:pgSz w:w="11906" w:h="16838"/>
       <w:pgMar w:top="1417" w:right="1701" w:bottom="1417" w:left="1701" w:header="708" w:footer="708" w:gutter="0"/>
@@ -2801,7 +2532,7 @@
 </file>
 
 <file path=customXml/itemProps1.xml><?xml version="1.0" encoding="utf-8"?>
-<ds:datastoreItem xmlns:ds="http://schemas.openxmlformats.org/officeDocument/2006/customXml" ds:itemID="{F57ADEF6-1D4F-4850-962D-3923CAE762F7}">
+<ds:datastoreItem xmlns:ds="http://schemas.openxmlformats.org/officeDocument/2006/customXml" ds:itemID="{ADC534C7-DC30-4C82-A90F-2FDAB4E6040D}">
   <ds:schemaRefs>
     <ds:schemaRef ds:uri="http://schemas.openxmlformats.org/officeDocument/2006/bibliography"/>
   </ds:schemaRefs>

</xml_diff>

<commit_message>
ejercicio16 de hoja2 cambio de imagen
</commit_message>
<xml_diff>
--- a/docs/HOJA DE EJERCICIOS 2.docx
+++ b/docs/HOJA DE EJERCICIOS 2.docx
@@ -1777,9 +1777,9 @@
         </w:rPr>
         <w:drawing>
           <wp:inline distT="0" distB="0" distL="0" distR="0">
-            <wp:extent cx="4314825" cy="4048446"/>
-            <wp:effectExtent l="0" t="0" r="0" b="9525"/>
-            <wp:docPr id="19" name="Imagen 19"/>
+            <wp:extent cx="4505325" cy="3945338"/>
+            <wp:effectExtent l="0" t="0" r="0" b="0"/>
+            <wp:docPr id="20" name="Imagen 20"/>
             <wp:cNvGraphicFramePr>
               <a:graphicFrameLocks xmlns:a="http://schemas.openxmlformats.org/drawingml/2006/main" noChangeAspect="1"/>
             </wp:cNvGraphicFramePr>
@@ -1787,7 +1787,7 @@
               <a:graphicData uri="http://schemas.openxmlformats.org/drawingml/2006/picture">
                 <pic:pic xmlns:pic="http://schemas.openxmlformats.org/drawingml/2006/picture">
                   <pic:nvPicPr>
-                    <pic:cNvPr id="19" name="empty-Request.PNG"/>
+                    <pic:cNvPr id="20" name="empty-Request.PNG"/>
                     <pic:cNvPicPr/>
                   </pic:nvPicPr>
                   <pic:blipFill>
@@ -1805,7 +1805,7 @@
                   <pic:spPr>
                     <a:xfrm>
                       <a:off x="0" y="0"/>
-                      <a:ext cx="4329772" cy="4062470"/>
+                      <a:ext cx="4526519" cy="3963897"/>
                     </a:xfrm>
                     <a:prstGeom prst="rect">
                       <a:avLst/>
@@ -1817,15 +1817,12 @@
           </wp:inline>
         </w:drawing>
       </w:r>
-    </w:p>
-    <w:p>
-      <w:r>
-        <w:t>Nos genera un mini “formulario” en el cual al poner un dato y dar a enviar nos devuelve un var_dump mostrando la información del dato introducido y el botón para enviar el dato, si se diera el caso que fuera una variable vacía repetiría la página</w:t>
-      </w:r>
       <w:bookmarkStart w:id="0" w:name="_GoBack"/>
       <w:bookmarkEnd w:id="0"/>
-      <w:r>
-        <w:t xml:space="preserve"> del </w:t>
+    </w:p>
+    <w:p>
+      <w:r>
+        <w:t xml:space="preserve">Nos genera un mini “formulario” en el cual al poner un dato y dar a enviar nos devuelve un var_dump mostrando la información del dato introducido y el botón para enviar el dato, si se diera el caso que fuera una variable vacía repetiría la página del </w:t>
       </w:r>
       <w:r>
         <w:t>mini “formulario”</w:t>
@@ -2532,7 +2529,7 @@
 </file>
 
 <file path=customXml/itemProps1.xml><?xml version="1.0" encoding="utf-8"?>
-<ds:datastoreItem xmlns:ds="http://schemas.openxmlformats.org/officeDocument/2006/customXml" ds:itemID="{ADC534C7-DC30-4C82-A90F-2FDAB4E6040D}">
+<ds:datastoreItem xmlns:ds="http://schemas.openxmlformats.org/officeDocument/2006/customXml" ds:itemID="{410E29C9-6F85-48E2-9A6F-15A46C2BCDE4}">
   <ds:schemaRefs>
     <ds:schemaRef ds:uri="http://schemas.openxmlformats.org/officeDocument/2006/bibliography"/>
   </ds:schemaRefs>

</xml_diff>

<commit_message>
ejercicio20 de hoja2 (me olvide guardar)
</commit_message>
<xml_diff>
--- a/docs/HOJA DE EJERCICIOS 2.docx
+++ b/docs/HOJA DE EJERCICIOS 2.docx
@@ -1820,10 +1820,7 @@
     </w:p>
     <w:p>
       <w:r>
-        <w:t xml:space="preserve">Nos genera un mini “formulario” en el cual al poner un dato y dar a enviar nos devuelve un var_dump mostrando la información del dato introducido y el botón para enviar el dato, si se diera el caso que fuera una variable vacía repetiría la página del </w:t>
-      </w:r>
-      <w:r>
-        <w:t>mini “formulario”</w:t>
+        <w:t>Nos genera un mini “formulario” en el cual al poner un dato y dar a enviar nos devuelve un var_dump mostrando la información del dato introducido y el botón para enviar el dato, si se diera el caso que fuera una variable vacía repetiría la página del mini “formulario”</w:t>
       </w:r>
     </w:p>
     <w:p>
@@ -2124,13 +2121,7 @@
     </w:p>
     <w:p>
       <w:r>
-        <w:t xml:space="preserve">El código nos muestra lo mismo que el ejercicio anterior con la única diferencia de que en este caso única y exclusivamente permite la inserción de números y códigos alfanuméricos que empiecen por números, ya que en la parte donde se comprueba (el php antes de iniciar el HTML) comprueba que sea una variable de tipo </w:t>
-      </w:r>
-      <w:r>
-        <w:t>número</w:t>
-      </w:r>
-      <w:r>
-        <w:t xml:space="preserve"> superior a 0, si eso no se cumple nos obliga a meter otro valor a la variable </w:t>
+        <w:t xml:space="preserve">El código nos muestra lo mismo que el ejercicio anterior con la única diferencia de que en este caso única y exclusivamente permite la inserción de números y códigos alfanuméricos que empiecen por números, ya que en la parte donde se comprueba (el php antes de iniciar el HTML) comprueba que sea una variable de tipo número superior a 0, si eso no se cumple nos obliga a meter otro valor a la variable </w:t>
       </w:r>
     </w:p>
     <w:p/>
@@ -2216,13 +2207,116 @@
     </w:p>
     <w:p>
       <w:r>
-        <w:t>De nuevo hace lo mismo que el ejercicio anterior con ciertas diferencias, las cuales están en que esta vez pide dos números</w:t>
-      </w:r>
+        <w:t>De nuevo hace lo mismo que el ejercicio anterior con ciertas diferencias, las cuales están en que esta vez pide dos números y que tiene una hoja de estilo interna la cual hace que el formulario quede con mejor aspecto</w:t>
+      </w:r>
+    </w:p>
+    <w:p>
+      <w:pPr>
+        <w:rPr>
+          <w:i/>
+        </w:rPr>
+      </w:pPr>
+      <w:r>
+        <w:rPr>
+          <w:i/>
+        </w:rPr>
+        <w:t>Ejer20</w:t>
+      </w:r>
+    </w:p>
+    <w:p>
+      <w:r>
+        <w:t>Indicar la salida que se produce con el siguiente código php</w:t>
+      </w:r>
+    </w:p>
+    <w:p>
+      <w:r>
+        <w:rPr>
+          <w:noProof/>
+          <w:lang w:eastAsia="es-ES"/>
+        </w:rPr>
+        <w:drawing>
+          <wp:inline distT="0" distB="0" distL="0" distR="0">
+            <wp:extent cx="2328697" cy="2990850"/>
+            <wp:effectExtent l="0" t="0" r="0" b="0"/>
+            <wp:docPr id="19" name="Imagen 19"/>
+            <wp:cNvGraphicFramePr>
+              <a:graphicFrameLocks xmlns:a="http://schemas.openxmlformats.org/drawingml/2006/main" noChangeAspect="1"/>
+            </wp:cNvGraphicFramePr>
+            <a:graphic xmlns:a="http://schemas.openxmlformats.org/drawingml/2006/main">
+              <a:graphicData uri="http://schemas.openxmlformats.org/drawingml/2006/picture">
+                <pic:pic xmlns:pic="http://schemas.openxmlformats.org/drawingml/2006/picture">
+                  <pic:nvPicPr>
+                    <pic:cNvPr id="19" name="informacion.PNG"/>
+                    <pic:cNvPicPr/>
+                  </pic:nvPicPr>
+                  <pic:blipFill>
+                    <a:blip r:embed="rId27">
+                      <a:extLst>
+                        <a:ext uri="{28A0092B-C50C-407E-A947-70E740481C1C}">
+                          <a14:useLocalDpi xmlns:a14="http://schemas.microsoft.com/office/drawing/2010/main" val="0"/>
+                        </a:ext>
+                      </a:extLst>
+                    </a:blip>
+                    <a:stretch>
+                      <a:fillRect/>
+                    </a:stretch>
+                  </pic:blipFill>
+                  <pic:spPr>
+                    <a:xfrm>
+                      <a:off x="0" y="0"/>
+                      <a:ext cx="2533943" cy="3254457"/>
+                    </a:xfrm>
+                    <a:prstGeom prst="rect">
+                      <a:avLst/>
+                    </a:prstGeom>
+                  </pic:spPr>
+                </pic:pic>
+              </a:graphicData>
+            </a:graphic>
+          </wp:inline>
+        </w:drawing>
+      </w:r>
+    </w:p>
+    <w:p>
+      <w:r>
+        <w:lastRenderedPageBreak/>
+        <w:t>Nos muestra los detalles de:</w:t>
+      </w:r>
+    </w:p>
+    <w:p>
+      <w:r>
+        <w:t>__FILE__: ruta dentro del ordenador donde se encuentra el archivo, incluyendo al archivo</w:t>
+      </w:r>
+    </w:p>
+    <w:p>
+      <w:r>
+        <w:t xml:space="preserve">__LINE__:  </w:t>
+      </w:r>
+      <w:proofErr w:type="spellStart"/>
+      <w:r>
+        <w:t>numero</w:t>
+      </w:r>
+      <w:proofErr w:type="spellEnd"/>
+      <w:r>
+        <w:t xml:space="preserve"> de línea donde se encuentra esta variable</w:t>
+      </w:r>
+    </w:p>
+    <w:p>
+      <w:r>
+        <w:t>PHP_VERSION: la versión de PHP de nuestro Ordenador</w:t>
+      </w:r>
+      <w:r>
+        <w:br/>
+        <w:t>PHP_OS: nuestro sistema operativo</w:t>
+      </w:r>
+      <w:r>
+        <w:br/>
+        <w:t>__DIR__: ruta  dentro del ordenador donde se encuentra el archivo parando en la carpeta contenedora del archivo</w:t>
+      </w:r>
+    </w:p>
+    <w:p>
       <w:bookmarkStart w:id="0" w:name="_GoBack"/>
       <w:bookmarkEnd w:id="0"/>
-      <w:r>
-        <w:t xml:space="preserve"> y que tiene una hoja de estilo interna la cual hace que el formulario quede con mejor aspecto</w:t>
-      </w:r>
     </w:p>
     <w:sectPr>
       <w:pgSz w:w="11906" w:h="16838"/>
@@ -2925,7 +3019,7 @@
 </file>
 
 <file path=customXml/itemProps1.xml><?xml version="1.0" encoding="utf-8"?>
-<ds:datastoreItem xmlns:ds="http://schemas.openxmlformats.org/officeDocument/2006/customXml" ds:itemID="{A6E18F38-C441-4471-8716-45B59A31E2B9}">
+<ds:datastoreItem xmlns:ds="http://schemas.openxmlformats.org/officeDocument/2006/customXml" ds:itemID="{38059C19-5C10-4B7F-939E-10C55844F00D}">
   <ds:schemaRefs>
     <ds:schemaRef ds:uri="http://schemas.openxmlformats.org/officeDocument/2006/bibliography"/>
   </ds:schemaRefs>

</xml_diff>

<commit_message>
ejercicio21 y ejercicio22 preparandolo de hoja2
</commit_message>
<xml_diff>
--- a/docs/HOJA DE EJERCICIOS 2.docx
+++ b/docs/HOJA DE EJERCICIOS 2.docx
@@ -2292,11 +2292,9 @@
       <w:r>
         <w:t xml:space="preserve">__LINE__:  </w:t>
       </w:r>
-      <w:proofErr w:type="spellStart"/>
-      <w:r>
-        <w:t>numero</w:t>
-      </w:r>
-      <w:proofErr w:type="spellEnd"/>
+      <w:r>
+        <w:t>número</w:t>
+      </w:r>
       <w:r>
         <w:t xml:space="preserve"> de línea donde se encuentra esta variable</w:t>
       </w:r>
@@ -2315,9 +2313,111 @@
       </w:r>
     </w:p>
     <w:p>
+      <w:pPr>
+        <w:rPr>
+          <w:i/>
+        </w:rPr>
+      </w:pPr>
+    </w:p>
+    <w:p>
+      <w:pPr>
+        <w:rPr>
+          <w:i/>
+        </w:rPr>
+      </w:pPr>
+      <w:r>
+        <w:rPr>
+          <w:i/>
+        </w:rPr>
+        <w:t>Ejer21</w:t>
+      </w:r>
+    </w:p>
+    <w:p>
+      <w:r>
+        <w:t>Indicar la salida que se produce con el siguiente código php</w:t>
+      </w:r>
+    </w:p>
+    <w:p>
+      <w:r>
+        <w:rPr>
+          <w:noProof/>
+          <w:lang w:eastAsia="es-ES"/>
+        </w:rPr>
+        <w:drawing>
+          <wp:inline distT="0" distB="0" distL="0" distR="0">
+            <wp:extent cx="4733494" cy="5010150"/>
+            <wp:effectExtent l="0" t="0" r="0" b="0"/>
+            <wp:docPr id="24" name="Imagen 24"/>
+            <wp:cNvGraphicFramePr>
+              <a:graphicFrameLocks xmlns:a="http://schemas.openxmlformats.org/drawingml/2006/main" noChangeAspect="1"/>
+            </wp:cNvGraphicFramePr>
+            <a:graphic xmlns:a="http://schemas.openxmlformats.org/drawingml/2006/main">
+              <a:graphicData uri="http://schemas.openxmlformats.org/drawingml/2006/picture">
+                <pic:pic xmlns:pic="http://schemas.openxmlformats.org/drawingml/2006/picture">
+                  <pic:nvPicPr>
+                    <pic:cNvPr id="24" name="if-print.PNG"/>
+                    <pic:cNvPicPr/>
+                  </pic:nvPicPr>
+                  <pic:blipFill>
+                    <a:blip r:embed="rId28">
+                      <a:extLst>
+                        <a:ext uri="{28A0092B-C50C-407E-A947-70E740481C1C}">
+                          <a14:useLocalDpi xmlns:a14="http://schemas.microsoft.com/office/drawing/2010/main" val="0"/>
+                        </a:ext>
+                      </a:extLst>
+                    </a:blip>
+                    <a:stretch>
+                      <a:fillRect/>
+                    </a:stretch>
+                  </pic:blipFill>
+                  <pic:spPr>
+                    <a:xfrm>
+                      <a:off x="0" y="0"/>
+                      <a:ext cx="4784083" cy="5063696"/>
+                    </a:xfrm>
+                    <a:prstGeom prst="rect">
+                      <a:avLst/>
+                    </a:prstGeom>
+                  </pic:spPr>
+                </pic:pic>
+              </a:graphicData>
+            </a:graphic>
+          </wp:inline>
+        </w:drawing>
+      </w:r>
+    </w:p>
+    <w:p>
+      <w:r>
+        <w:t xml:space="preserve">Se comprueban las variables que al cumplir la condición inicial </w:t>
+      </w:r>
+      <w:r>
+        <w:t>muestran el primer If e igualan los valores de las variables, entonces realiza una comprobación que no da resultado y empieza a comprobar de nuevo si se cumplen condiciones de dos bucles if encontrando dos veces un resultado que nos muestra</w:t>
+      </w:r>
+    </w:p>
+    <w:p/>
+    <w:p>
+      <w:pPr>
+        <w:rPr>
+          <w:i/>
+        </w:rPr>
+      </w:pPr>
+      <w:r>
+        <w:rPr>
+          <w:i/>
+        </w:rPr>
+        <w:lastRenderedPageBreak/>
+        <w:t>Ejer21</w:t>
+      </w:r>
+    </w:p>
+    <w:p>
+      <w:r>
+        <w:t>Modificar el ejercicio anterior utilizando un array de dos elementos en vez de dos Variables enteras</w:t>
+      </w:r>
       <w:bookmarkStart w:id="0" w:name="_GoBack"/>
       <w:bookmarkEnd w:id="0"/>
     </w:p>
+    <w:p/>
+    <w:p/>
     <w:sectPr>
       <w:pgSz w:w="11906" w:h="16838"/>
       <w:pgMar w:top="1417" w:right="1701" w:bottom="1417" w:left="1701" w:header="708" w:footer="708" w:gutter="0"/>
@@ -3019,7 +3119,7 @@
 </file>
 
 <file path=customXml/itemProps1.xml><?xml version="1.0" encoding="utf-8"?>
-<ds:datastoreItem xmlns:ds="http://schemas.openxmlformats.org/officeDocument/2006/customXml" ds:itemID="{38059C19-5C10-4B7F-939E-10C55844F00D}">
+<ds:datastoreItem xmlns:ds="http://schemas.openxmlformats.org/officeDocument/2006/customXml" ds:itemID="{E117487F-B278-4389-B84D-7306A866EC81}">
   <ds:schemaRefs>
     <ds:schemaRef ds:uri="http://schemas.openxmlformats.org/officeDocument/2006/bibliography"/>
   </ds:schemaRefs>

</xml_diff>